<commit_message>
handle nested tables by recursive
Fixes #22
</commit_message>
<xml_diff>
--- a/test/hello.docx
+++ b/test/hello.docx
@@ -317,28 +317,26 @@
         <w:t>--------------------</w:t>
       </w:r>
     </w:p>
-    <w:p>
-      <w:pPr>
-        <w:rPr>
-          <w:lang w:val="en-US"/>
-        </w:rPr>
-      </w:pPr>
-    </w:p>
     <w:tbl>
       <w:tblPr>
         <w:tblStyle w:val="TableGrid"/>
         <w:tblW w:w="0" w:type="auto"/>
-        <w:tblLook w:val="04A0" w:firstRow="1" w:lastRow="0" w:firstColumn="1" w:lastColumn="0" w:noHBand="0" w:noVBand="1"/>
+        <w:tblLayout w:type="fixed"/>
+        <w:tblLook w:val="06A0" w:firstRow="1" w:lastRow="0" w:firstColumn="1" w:lastColumn="0" w:noHBand="1" w:noVBand="1"/>
       </w:tblPr>
       <w:tblGrid>
-        <w:gridCol w:w="3116"/>
-        <w:gridCol w:w="3117"/>
-        <w:gridCol w:w="3117"/>
+        <w:gridCol w:w="3120"/>
+        <w:gridCol w:w="3120"/>
+        <w:gridCol w:w="3120"/>
       </w:tblGrid>
       <w:tr>
+        <w:trPr>
+          <w:trHeight w:val="300"/>
+        </w:trPr>
         <w:tc>
           <w:tcPr>
-            <w:tcW w:w="3116" w:type="dxa"/>
+            <w:tcW w:w="3120" w:type="dxa"/>
+            <w:tcMar/>
           </w:tcPr>
           <w:p>
             <w:pPr>
@@ -356,7 +354,8 @@
         </w:tc>
         <w:tc>
           <w:tcPr>
-            <w:tcW w:w="3117" w:type="dxa"/>
+            <w:tcW w:w="3120" w:type="dxa"/>
+            <w:tcMar/>
           </w:tcPr>
           <w:p>
             <w:pPr>
@@ -364,12 +363,185 @@
                 <w:lang w:val="en-US"/>
               </w:rPr>
             </w:pPr>
+            <w:r>
+              <w:rPr>
+                <w:lang w:val="en-US"/>
+              </w:rPr>
+              <w:t>${name}!</w:t>
+            </w:r>
           </w:p>
         </w:tc>
         <w:tc>
           <w:tcPr>
-            <w:tcW w:w="3117" w:type="dxa"/>
+            <w:tcW w:w="3120" w:type="dxa"/>
+            <w:tcMar/>
           </w:tcPr>
+          <w:p>
+            <w:pPr>
+              <w:pStyle w:val="Normal"/>
+              <w:rPr>
+                <w:lang w:val="en-US"/>
+              </w:rPr>
+            </w:pPr>
+          </w:p>
+        </w:tc>
+      </w:tr>
+    </w:tbl>
+    <w:p>
+      <w:pPr>
+        <w:rPr>
+          <w:lang w:val="en-US"/>
+        </w:rPr>
+      </w:pPr>
+    </w:p>
+    <w:tbl>
+      <w:tblPr>
+        <w:tblStyle w:val="TableGrid"/>
+        <w:tblW w:w="9350" w:type="dxa"/>
+        <w:tblLook w:val="04A0" w:firstRow="1" w:lastRow="0" w:firstColumn="1" w:lastColumn="0" w:noHBand="0" w:noVBand="1"/>
+      </w:tblPr>
+      <w:tblGrid>
+        <w:gridCol w:w="3116"/>
+        <w:gridCol w:w="1350"/>
+        <w:gridCol w:w="4884"/>
+      </w:tblGrid>
+      <w:tr>
+        <w:trPr>
+          <w:trHeight w:val="1050"/>
+        </w:trPr>
+        <w:tc>
+          <w:tcPr>
+            <w:tcW w:w="3116" w:type="dxa"/>
+            <w:tcMar/>
+          </w:tcPr>
+          <w:p>
+            <w:pPr>
+              <w:rPr>
+                <w:lang w:val="en-US"/>
+              </w:rPr>
+            </w:pPr>
+            <w:r>
+              <w:rPr>
+                <w:lang w:val="en-US"/>
+              </w:rPr>
+              <w:t>My table</w:t>
+            </w:r>
+          </w:p>
+        </w:tc>
+        <w:tc>
+          <w:tcPr>
+            <w:tcW w:w="1350" w:type="dxa"/>
+            <w:tcMar/>
+          </w:tcPr>
+          <w:p>
+            <w:pPr>
+              <w:rPr>
+                <w:lang w:val="en-US"/>
+              </w:rPr>
+            </w:pPr>
+            <w:r>
+              <w:rPr>
+                <w:lang w:val="en-US"/>
+              </w:rPr>
+              <w:t>${name}!</w:t>
+            </w:r>
+          </w:p>
+        </w:tc>
+        <w:tc>
+          <w:tcPr>
+            <w:tcW w:w="4884" w:type="dxa"/>
+            <w:tcMar/>
+          </w:tcPr>
+          <w:p w14:noSpellErr="1">
+            <w:pPr>
+              <w:rPr>
+                <w:lang w:val="en-US"/>
+              </w:rPr>
+            </w:pPr>
+          </w:p>
+          <w:tbl>
+            <w:tblPr>
+              <w:tblStyle w:val="TableGrid"/>
+              <w:tblW w:w="0" w:type="auto"/>
+              <w:tblLayout w:type="fixed"/>
+              <w:tblLook w:val="06A0" w:firstRow="1" w:lastRow="0" w:firstColumn="1" w:lastColumn="0" w:noHBand="1" w:noVBand="1"/>
+            </w:tblPr>
+            <w:tblGrid>
+              <w:gridCol w:w="2332"/>
+              <w:gridCol w:w="2332"/>
+            </w:tblGrid>
+            <w:tr>
+              <w:trPr>
+                <w:trHeight w:val="300"/>
+              </w:trPr>
+              <w:tc>
+                <w:tcPr>
+                  <w:tcW w:w="2332" w:type="dxa"/>
+                  <w:tcMar/>
+                </w:tcPr>
+                <w:p>
+                  <w:pPr>
+                    <w:rPr>
+                      <w:lang w:val="en-US"/>
+                    </w:rPr>
+                  </w:pPr>
+                  <w:r>
+                    <w:rPr>
+                      <w:lang w:val="en-US"/>
+                    </w:rPr>
+                    <w:t>${name}!</w:t>
+                  </w:r>
+                </w:p>
+              </w:tc>
+              <w:tc>
+                <w:tcPr>
+                  <w:tcW w:w="2332" w:type="dxa"/>
+                  <w:tcMar/>
+                </w:tcPr>
+                <w:p>
+                  <w:pPr>
+                    <w:pStyle w:val="Normal"/>
+                    <w:rPr>
+                      <w:lang w:val="en-US"/>
+                    </w:rPr>
+                  </w:pPr>
+                </w:p>
+              </w:tc>
+            </w:tr>
+            <w:tr>
+              <w:trPr>
+                <w:trHeight w:val="300"/>
+              </w:trPr>
+              <w:tc>
+                <w:tcPr>
+                  <w:tcW w:w="2332" w:type="dxa"/>
+                  <w:tcMar/>
+                </w:tcPr>
+                <w:p>
+                  <w:pPr>
+                    <w:pStyle w:val="Normal"/>
+                    <w:rPr>
+                      <w:lang w:val="en-US"/>
+                    </w:rPr>
+                  </w:pPr>
+                </w:p>
+              </w:tc>
+              <w:tc>
+                <w:tcPr>
+                  <w:tcW w:w="2332" w:type="dxa"/>
+                  <w:tcMar/>
+                </w:tcPr>
+                <w:p>
+                  <w:pPr>
+                    <w:pStyle w:val="Normal"/>
+                    <w:rPr>
+                      <w:lang w:val="en-US"/>
+                    </w:rPr>
+                  </w:pPr>
+                </w:p>
+              </w:tc>
+            </w:tr>
+          </w:tbl>
           <w:p>
             <w:pPr>
               <w:rPr>
@@ -380,6 +552,13 @@
         </w:tc>
       </w:tr>
     </w:tbl>
+    <w:p w14:noSpellErr="1">
+      <w:pPr>
+        <w:rPr>
+          <w:lang w:val="en-US"/>
+        </w:rPr>
+      </w:pPr>
+    </w:p>
     <w:p>
       <w:pPr>
         <w:rPr>
@@ -390,7 +569,7 @@
     <w:sectPr>
       <w:headerReference w:type="default" r:id="rId6"/>
       <w:footerReference w:type="default" r:id="rId7"/>
-      <w:pgSz w:w="12240" w:h="15840"/>
+      <w:pgSz w:w="12240" w:h="15840" w:orient="portrait"/>
       <w:pgMar w:top="1440" w:right="1440" w:bottom="1440" w:left="1440" w:header="708" w:footer="708" w:gutter="0"/>
       <w:cols w:space="708"/>
       <w:docGrid w:linePitch="360"/>
@@ -514,7 +693,7 @@
   <w:docDefaults>
     <w:rPrDefault>
       <w:rPr>
-        <w:rFonts w:asciiTheme="minorHAnsi" w:eastAsiaTheme="minorHAnsi" w:hAnsiTheme="minorHAnsi" w:cstheme="minorBidi"/>
+        <w:rFonts w:asciiTheme="minorHAnsi" w:hAnsiTheme="minorHAnsi" w:eastAsiaTheme="minorHAnsi" w:cstheme="minorBidi"/>
         <w:sz w:val="24"/>
         <w:szCs w:val="24"/>
         <w:lang w:val="en-BR" w:eastAsia="en-US" w:bidi="ar-SA"/>
@@ -525,14 +704,14 @@
   <w:latentStyles w:defLockedState="0" w:defUIPriority="99" w:defSemiHidden="0" w:defUnhideWhenUsed="0" w:defQFormat="0" w:count="376">
     <w:lsdException w:name="Normal" w:uiPriority="0" w:qFormat="1"/>
     <w:lsdException w:name="heading 1" w:uiPriority="9" w:qFormat="1"/>
-    <w:lsdException w:name="heading 2" w:semiHidden="1" w:uiPriority="9" w:unhideWhenUsed="1" w:qFormat="1"/>
-    <w:lsdException w:name="heading 3" w:semiHidden="1" w:uiPriority="9" w:unhideWhenUsed="1" w:qFormat="1"/>
-    <w:lsdException w:name="heading 4" w:semiHidden="1" w:uiPriority="9" w:unhideWhenUsed="1" w:qFormat="1"/>
-    <w:lsdException w:name="heading 5" w:semiHidden="1" w:uiPriority="9" w:unhideWhenUsed="1" w:qFormat="1"/>
-    <w:lsdException w:name="heading 6" w:semiHidden="1" w:uiPriority="9" w:unhideWhenUsed="1" w:qFormat="1"/>
-    <w:lsdException w:name="heading 7" w:semiHidden="1" w:uiPriority="9" w:unhideWhenUsed="1" w:qFormat="1"/>
-    <w:lsdException w:name="heading 8" w:semiHidden="1" w:uiPriority="9" w:unhideWhenUsed="1" w:qFormat="1"/>
-    <w:lsdException w:name="heading 9" w:semiHidden="1" w:uiPriority="9" w:unhideWhenUsed="1" w:qFormat="1"/>
+    <w:lsdException w:name="heading 2" w:uiPriority="9" w:semiHidden="1" w:unhideWhenUsed="1" w:qFormat="1"/>
+    <w:lsdException w:name="heading 3" w:uiPriority="9" w:semiHidden="1" w:unhideWhenUsed="1" w:qFormat="1"/>
+    <w:lsdException w:name="heading 4" w:uiPriority="9" w:semiHidden="1" w:unhideWhenUsed="1" w:qFormat="1"/>
+    <w:lsdException w:name="heading 5" w:uiPriority="9" w:semiHidden="1" w:unhideWhenUsed="1" w:qFormat="1"/>
+    <w:lsdException w:name="heading 6" w:uiPriority="9" w:semiHidden="1" w:unhideWhenUsed="1" w:qFormat="1"/>
+    <w:lsdException w:name="heading 7" w:uiPriority="9" w:semiHidden="1" w:unhideWhenUsed="1" w:qFormat="1"/>
+    <w:lsdException w:name="heading 8" w:uiPriority="9" w:semiHidden="1" w:unhideWhenUsed="1" w:qFormat="1"/>
+    <w:lsdException w:name="heading 9" w:uiPriority="9" w:semiHidden="1" w:unhideWhenUsed="1" w:qFormat="1"/>
     <w:lsdException w:name="index 1" w:semiHidden="1" w:unhideWhenUsed="1"/>
     <w:lsdException w:name="index 2" w:semiHidden="1" w:unhideWhenUsed="1"/>
     <w:lsdException w:name="index 3" w:semiHidden="1" w:unhideWhenUsed="1"/>
@@ -542,22 +721,22 @@
     <w:lsdException w:name="index 7" w:semiHidden="1" w:unhideWhenUsed="1"/>
     <w:lsdException w:name="index 8" w:semiHidden="1" w:unhideWhenUsed="1"/>
     <w:lsdException w:name="index 9" w:semiHidden="1" w:unhideWhenUsed="1"/>
-    <w:lsdException w:name="toc 1" w:semiHidden="1" w:uiPriority="39" w:unhideWhenUsed="1"/>
-    <w:lsdException w:name="toc 2" w:semiHidden="1" w:uiPriority="39" w:unhideWhenUsed="1"/>
-    <w:lsdException w:name="toc 3" w:semiHidden="1" w:uiPriority="39" w:unhideWhenUsed="1"/>
-    <w:lsdException w:name="toc 4" w:semiHidden="1" w:uiPriority="39" w:unhideWhenUsed="1"/>
-    <w:lsdException w:name="toc 5" w:semiHidden="1" w:uiPriority="39" w:unhideWhenUsed="1"/>
-    <w:lsdException w:name="toc 6" w:semiHidden="1" w:uiPriority="39" w:unhideWhenUsed="1"/>
-    <w:lsdException w:name="toc 7" w:semiHidden="1" w:uiPriority="39" w:unhideWhenUsed="1"/>
-    <w:lsdException w:name="toc 8" w:semiHidden="1" w:uiPriority="39" w:unhideWhenUsed="1"/>
-    <w:lsdException w:name="toc 9" w:semiHidden="1" w:uiPriority="39" w:unhideWhenUsed="1"/>
+    <w:lsdException w:name="toc 1" w:uiPriority="39" w:semiHidden="1" w:unhideWhenUsed="1"/>
+    <w:lsdException w:name="toc 2" w:uiPriority="39" w:semiHidden="1" w:unhideWhenUsed="1"/>
+    <w:lsdException w:name="toc 3" w:uiPriority="39" w:semiHidden="1" w:unhideWhenUsed="1"/>
+    <w:lsdException w:name="toc 4" w:uiPriority="39" w:semiHidden="1" w:unhideWhenUsed="1"/>
+    <w:lsdException w:name="toc 5" w:uiPriority="39" w:semiHidden="1" w:unhideWhenUsed="1"/>
+    <w:lsdException w:name="toc 6" w:uiPriority="39" w:semiHidden="1" w:unhideWhenUsed="1"/>
+    <w:lsdException w:name="toc 7" w:uiPriority="39" w:semiHidden="1" w:unhideWhenUsed="1"/>
+    <w:lsdException w:name="toc 8" w:uiPriority="39" w:semiHidden="1" w:unhideWhenUsed="1"/>
+    <w:lsdException w:name="toc 9" w:uiPriority="39" w:semiHidden="1" w:unhideWhenUsed="1"/>
     <w:lsdException w:name="Normal Indent" w:semiHidden="1" w:unhideWhenUsed="1"/>
     <w:lsdException w:name="footnote text" w:semiHidden="1" w:unhideWhenUsed="1"/>
     <w:lsdException w:name="annotation text" w:semiHidden="1" w:unhideWhenUsed="1"/>
     <w:lsdException w:name="header" w:semiHidden="1" w:unhideWhenUsed="1"/>
     <w:lsdException w:name="footer" w:semiHidden="1" w:unhideWhenUsed="1"/>
     <w:lsdException w:name="index heading" w:semiHidden="1" w:unhideWhenUsed="1"/>
-    <w:lsdException w:name="caption" w:semiHidden="1" w:uiPriority="35" w:unhideWhenUsed="1" w:qFormat="1"/>
+    <w:lsdException w:name="caption" w:uiPriority="35" w:semiHidden="1" w:unhideWhenUsed="1" w:qFormat="1"/>
     <w:lsdException w:name="table of figures" w:semiHidden="1" w:unhideWhenUsed="1"/>
     <w:lsdException w:name="envelope address" w:semiHidden="1" w:unhideWhenUsed="1"/>
     <w:lsdException w:name="envelope return" w:semiHidden="1" w:unhideWhenUsed="1"/>
@@ -588,7 +767,7 @@
     <w:lsdException w:name="Title" w:uiPriority="10" w:qFormat="1"/>
     <w:lsdException w:name="Closing" w:semiHidden="1" w:unhideWhenUsed="1"/>
     <w:lsdException w:name="Signature" w:semiHidden="1" w:unhideWhenUsed="1"/>
-    <w:lsdException w:name="Default Paragraph Font" w:semiHidden="1" w:uiPriority="1" w:unhideWhenUsed="1"/>
+    <w:lsdException w:name="Default Paragraph Font" w:uiPriority="1" w:semiHidden="1" w:unhideWhenUsed="1"/>
     <w:lsdException w:name="Body Text" w:semiHidden="1" w:unhideWhenUsed="1"/>
     <w:lsdException w:name="Body Text Indent" w:semiHidden="1" w:unhideWhenUsed="1"/>
     <w:lsdException w:name="List Continue" w:semiHidden="1" w:unhideWhenUsed="1"/>
@@ -788,8 +967,8 @@
     <w:lsdException w:name="Subtle Reference" w:uiPriority="31" w:qFormat="1"/>
     <w:lsdException w:name="Intense Reference" w:uiPriority="32" w:qFormat="1"/>
     <w:lsdException w:name="Book Title" w:uiPriority="33" w:qFormat="1"/>
-    <w:lsdException w:name="Bibliography" w:semiHidden="1" w:uiPriority="37" w:unhideWhenUsed="1"/>
-    <w:lsdException w:name="TOC Heading" w:semiHidden="1" w:uiPriority="39" w:unhideWhenUsed="1" w:qFormat="1"/>
+    <w:lsdException w:name="Bibliography" w:uiPriority="37" w:semiHidden="1" w:unhideWhenUsed="1"/>
+    <w:lsdException w:name="TOC Heading" w:uiPriority="39" w:semiHidden="1" w:unhideWhenUsed="1" w:qFormat="1"/>
     <w:lsdException w:name="Plain Table 1" w:uiPriority="41"/>
     <w:lsdException w:name="Plain Table 2" w:uiPriority="42"/>
     <w:lsdException w:name="Plain Table 3" w:uiPriority="43"/>
@@ -900,20 +1079,20 @@
     <w:lsdException w:name="Unresolved Mention" w:semiHidden="1" w:unhideWhenUsed="1"/>
     <w:lsdException w:name="Smart Link" w:semiHidden="1" w:unhideWhenUsed="1"/>
   </w:latentStyles>
-  <w:style w:type="paragraph" w:default="1" w:styleId="Normal">
+  <w:style w:type="paragraph" w:styleId="Normal" w:default="1">
     <w:name w:val="Normal"/>
     <w:qFormat/>
     <w:rPr>
       <w:lang w:val="pt-BR"/>
     </w:rPr>
   </w:style>
-  <w:style w:type="character" w:default="1" w:styleId="DefaultParagraphFont">
+  <w:style w:type="character" w:styleId="DefaultParagraphFont" w:default="1">
     <w:name w:val="Default Paragraph Font"/>
     <w:uiPriority w:val="1"/>
     <w:semiHidden/>
     <w:unhideWhenUsed/>
   </w:style>
-  <w:style w:type="table" w:default="1" w:styleId="TableNormal">
+  <w:style w:type="table" w:styleId="TableNormal" w:default="1">
     <w:name w:val="Normal Table"/>
     <w:uiPriority w:val="99"/>
     <w:semiHidden/>
@@ -928,7 +1107,7 @@
       </w:tblCellMar>
     </w:tblPr>
   </w:style>
-  <w:style w:type="numbering" w:default="1" w:styleId="NoList">
+  <w:style w:type="numbering" w:styleId="NoList" w:default="1">
     <w:name w:val="No List"/>
     <w:uiPriority w:val="99"/>
     <w:semiHidden/>
@@ -941,12 +1120,12 @@
     <w:rsid w:val="00F116C1"/>
     <w:tblPr>
       <w:tblBorders>
-        <w:top w:val="single" w:sz="4" w:space="0" w:color="auto"/>
-        <w:left w:val="single" w:sz="4" w:space="0" w:color="auto"/>
-        <w:bottom w:val="single" w:sz="4" w:space="0" w:color="auto"/>
-        <w:right w:val="single" w:sz="4" w:space="0" w:color="auto"/>
-        <w:insideH w:val="single" w:sz="4" w:space="0" w:color="auto"/>
-        <w:insideV w:val="single" w:sz="4" w:space="0" w:color="auto"/>
+        <w:top w:val="single" w:color="auto" w:sz="4" w:space="0"/>
+        <w:left w:val="single" w:color="auto" w:sz="4" w:space="0"/>
+        <w:bottom w:val="single" w:color="auto" w:sz="4" w:space="0"/>
+        <w:right w:val="single" w:color="auto" w:sz="4" w:space="0"/>
+        <w:insideH w:val="single" w:color="auto" w:sz="4" w:space="0"/>
+        <w:insideV w:val="single" w:color="auto" w:sz="4" w:space="0"/>
       </w:tblBorders>
     </w:tblPr>
   </w:style>
@@ -964,7 +1143,7 @@
       </w:tabs>
     </w:pPr>
   </w:style>
-  <w:style w:type="character" w:customStyle="1" w:styleId="HeaderChar">
+  <w:style w:type="character" w:styleId="HeaderChar" w:customStyle="1">
     <w:name w:val="Header Char"/>
     <w:basedOn w:val="DefaultParagraphFont"/>
     <w:link w:val="Header"/>
@@ -988,7 +1167,7 @@
       </w:tabs>
     </w:pPr>
   </w:style>
-  <w:style w:type="character" w:customStyle="1" w:styleId="FooterChar">
+  <w:style w:type="character" w:styleId="FooterChar" w:customStyle="1">
     <w:name w:val="Footer Char"/>
     <w:basedOn w:val="DefaultParagraphFont"/>
     <w:link w:val="Footer"/>
@@ -1002,7 +1181,7 @@
 </file>
 
 <file path=word/theme/theme1.xml><?xml version="1.0" encoding="utf-8"?>
-<a:theme xmlns:a="http://schemas.openxmlformats.org/drawingml/2006/main" name="Office Theme">
+<a:theme xmlns:a="http://schemas.openxmlformats.org/drawingml/2006/main" xmlns:thm15="http://schemas.microsoft.com/office/thememl/2012/main" name="Office Theme">
   <a:themeElements>
     <a:clrScheme name="Office">
       <a:dk1>

</xml_diff>